<commit_message>
Loop para criar arvores no cenário e atualização na documentação
</commit_message>
<xml_diff>
--- a/Resgate dos bichos/Documentações/Descrição do jogo.docx
+++ b/Resgate dos bichos/Documentações/Descrição do jogo.docx
@@ -4,104 +4,93 @@
   <w:body>
     <w:p>
       <w:pPr>
+        <w:pStyle w:val="PargrafodaLista"/>
         <w:pBdr>
           <w:bottom w:val="single" w:sz="4" w:space="1" w:color="auto"/>
         </w:pBdr>
         <w:jc w:val="right"/>
         <w:rPr>
-          <w:rFonts w:ascii="Bahnschrift Condensed" w:hAnsi="Bahnschrift Condensed"/>
-          <w:sz w:val="44"/>
-        </w:rPr>
-      </w:pPr>
-      <w:r>
-        <w:rPr>
-          <w:rFonts w:ascii="Bahnschrift Condensed" w:hAnsi="Bahnschrift Condensed"/>
-          <w:sz w:val="44"/>
+          <w:sz w:val="48"/>
+        </w:rPr>
+      </w:pPr>
+      <w:r>
+        <w:rPr>
+          <w:sz w:val="48"/>
         </w:rPr>
         <w:t>Descrição do jogo</w:t>
       </w:r>
     </w:p>
     <w:p>
       <w:pPr>
-        <w:jc w:val="both"/>
-        <w:rPr>
-          <w:rFonts w:ascii="Bahnschrift Condensed" w:hAnsi="Bahnschrift Condensed"/>
-          <w:sz w:val="36"/>
-        </w:rPr>
-      </w:pPr>
-    </w:p>
-    <w:p>
-      <w:pPr>
-        <w:jc w:val="both"/>
-        <w:rPr>
-          <w:rFonts w:ascii="Bahnschrift Condensed" w:hAnsi="Bahnschrift Condensed"/>
-          <w:sz w:val="36"/>
-        </w:rPr>
-      </w:pPr>
-    </w:p>
-    <w:p>
-      <w:pPr>
-        <w:jc w:val="both"/>
-        <w:rPr>
-          <w:rFonts w:ascii="Bahnschrift Condensed" w:hAnsi="Bahnschrift Condensed"/>
-          <w:color w:val="5B9BD5" w:themeColor="accent1"/>
-          <w:sz w:val="36"/>
-        </w:rPr>
-      </w:pPr>
-      <w:r>
-        <w:rPr>
-          <w:rFonts w:ascii="Bahnschrift Condensed" w:hAnsi="Bahnschrift Condensed"/>
-          <w:sz w:val="36"/>
-        </w:rPr>
-        <w:t xml:space="preserve">Nome: </w:t>
-      </w:r>
-      <w:r>
-        <w:rPr>
-          <w:rFonts w:ascii="Bahnschrift Condensed" w:hAnsi="Bahnschrift Condensed"/>
-          <w:color w:val="5B9BD5" w:themeColor="accent1"/>
-          <w:sz w:val="36"/>
-        </w:rPr>
-        <w:t>Resgate dos bichos</w:t>
-      </w:r>
-      <w:r>
-        <w:rPr>
-          <w:rFonts w:ascii="Bahnschrift Condensed" w:hAnsi="Bahnschrift Condensed"/>
-          <w:color w:val="5B9BD5" w:themeColor="accent1"/>
-          <w:sz w:val="36"/>
-        </w:rPr>
-        <w:t>;</w:t>
-      </w:r>
+        <w:pStyle w:val="PargrafodaLista"/>
+        <w:rPr>
+          <w:sz w:val="36"/>
+        </w:rPr>
+      </w:pPr>
+    </w:p>
+    <w:p>
+      <w:pPr>
+        <w:pStyle w:val="PargrafodaLista"/>
+        <w:rPr>
+          <w:sz w:val="36"/>
+        </w:rPr>
+      </w:pPr>
       <w:bookmarkStart w:id="0" w:name="_GoBack"/>
       <w:bookmarkEnd w:id="0"/>
     </w:p>
     <w:p>
       <w:pPr>
-        <w:jc w:val="both"/>
-        <w:rPr>
-          <w:rFonts w:ascii="Bahnschrift Condensed" w:hAnsi="Bahnschrift Condensed"/>
-          <w:sz w:val="36"/>
-        </w:rPr>
-      </w:pPr>
-    </w:p>
-    <w:p>
-      <w:pPr>
-        <w:jc w:val="both"/>
-        <w:rPr>
-          <w:rFonts w:ascii="Bahnschrift Condensed" w:hAnsi="Bahnschrift Condensed"/>
-          <w:color w:val="5B9BD5" w:themeColor="accent1"/>
-          <w:sz w:val="36"/>
-        </w:rPr>
-      </w:pPr>
-      <w:r>
-        <w:rPr>
-          <w:rFonts w:ascii="Bahnschrift Condensed" w:hAnsi="Bahnschrift Condensed"/>
+        <w:pStyle w:val="PargrafodaLista"/>
+        <w:rPr>
+          <w:color w:val="5B9BD5" w:themeColor="accent1"/>
+          <w:sz w:val="36"/>
+        </w:rPr>
+      </w:pPr>
+      <w:r>
+        <w:rPr>
+          <w:sz w:val="36"/>
+        </w:rPr>
+        <w:t xml:space="preserve">Nome: </w:t>
+      </w:r>
+      <w:r>
+        <w:rPr>
+          <w:color w:val="5B9BD5" w:themeColor="accent1"/>
+          <w:sz w:val="36"/>
+        </w:rPr>
+        <w:t>Resgate dos bichos</w:t>
+      </w:r>
+      <w:r>
+        <w:rPr>
+          <w:color w:val="5B9BD5" w:themeColor="accent1"/>
+          <w:sz w:val="36"/>
+        </w:rPr>
+        <w:t>;</w:t>
+      </w:r>
+    </w:p>
+    <w:p>
+      <w:pPr>
+        <w:pStyle w:val="PargrafodaLista"/>
+        <w:rPr>
+          <w:sz w:val="36"/>
+        </w:rPr>
+      </w:pPr>
+    </w:p>
+    <w:p>
+      <w:pPr>
+        <w:pStyle w:val="PargrafodaLista"/>
+        <w:rPr>
+          <w:color w:val="5B9BD5" w:themeColor="accent1"/>
+          <w:sz w:val="36"/>
+        </w:rPr>
+      </w:pPr>
+      <w:r>
+        <w:rPr>
           <w:sz w:val="36"/>
         </w:rPr>
         <w:t xml:space="preserve">Gênero: </w:t>
       </w:r>
       <w:r>
         <w:rPr>
-          <w:rFonts w:ascii="Bahnschrift Condensed" w:hAnsi="Bahnschrift Condensed"/>
           <w:color w:val="5B9BD5" w:themeColor="accent1"/>
           <w:sz w:val="36"/>
         </w:rPr>
@@ -109,7 +98,6 @@
       </w:r>
       <w:r>
         <w:rPr>
-          <w:rFonts w:ascii="Bahnschrift Condensed" w:hAnsi="Bahnschrift Condensed"/>
           <w:color w:val="5B9BD5" w:themeColor="accent1"/>
           <w:sz w:val="36"/>
         </w:rPr>
@@ -118,33 +106,29 @@
     </w:p>
     <w:p>
       <w:pPr>
-        <w:jc w:val="both"/>
-        <w:rPr>
-          <w:rFonts w:ascii="Bahnschrift Condensed" w:hAnsi="Bahnschrift Condensed"/>
-          <w:color w:val="5B9BD5" w:themeColor="accent1"/>
-          <w:sz w:val="36"/>
-        </w:rPr>
-      </w:pPr>
-    </w:p>
-    <w:p>
-      <w:pPr>
-        <w:jc w:val="both"/>
-        <w:rPr>
-          <w:rFonts w:ascii="Bahnschrift Condensed" w:hAnsi="Bahnschrift Condensed"/>
-          <w:color w:val="5B9BD5" w:themeColor="accent1"/>
-          <w:sz w:val="36"/>
-        </w:rPr>
-      </w:pPr>
-      <w:r>
-        <w:rPr>
-          <w:rFonts w:ascii="Bahnschrift Condensed" w:hAnsi="Bahnschrift Condensed"/>
+        <w:pStyle w:val="PargrafodaLista"/>
+        <w:rPr>
+          <w:color w:val="5B9BD5" w:themeColor="accent1"/>
+          <w:sz w:val="36"/>
+        </w:rPr>
+      </w:pPr>
+    </w:p>
+    <w:p>
+      <w:pPr>
+        <w:pStyle w:val="PargrafodaLista"/>
+        <w:rPr>
+          <w:color w:val="5B9BD5" w:themeColor="accent1"/>
+          <w:sz w:val="36"/>
+        </w:rPr>
+      </w:pPr>
+      <w:r>
+        <w:rPr>
           <w:sz w:val="36"/>
         </w:rPr>
         <w:t xml:space="preserve">Público Alvo: </w:t>
       </w:r>
       <w:r>
         <w:rPr>
-          <w:rFonts w:ascii="Bahnschrift Condensed" w:hAnsi="Bahnschrift Condensed"/>
           <w:color w:val="5B9BD5" w:themeColor="accent1"/>
           <w:sz w:val="36"/>
         </w:rPr>
@@ -153,33 +137,29 @@
     </w:p>
     <w:p>
       <w:pPr>
-        <w:jc w:val="both"/>
-        <w:rPr>
-          <w:rFonts w:ascii="Bahnschrift Condensed" w:hAnsi="Bahnschrift Condensed"/>
-          <w:color w:val="5B9BD5" w:themeColor="accent1"/>
-          <w:sz w:val="36"/>
-        </w:rPr>
-      </w:pPr>
-    </w:p>
-    <w:p>
-      <w:pPr>
-        <w:jc w:val="both"/>
-        <w:rPr>
-          <w:rFonts w:ascii="Bahnschrift Condensed" w:hAnsi="Bahnschrift Condensed"/>
-          <w:color w:val="5B9BD5" w:themeColor="accent1"/>
-          <w:sz w:val="36"/>
-        </w:rPr>
-      </w:pPr>
-      <w:r>
-        <w:rPr>
-          <w:rFonts w:ascii="Bahnschrift Condensed" w:hAnsi="Bahnschrift Condensed"/>
+        <w:pStyle w:val="PargrafodaLista"/>
+        <w:rPr>
+          <w:color w:val="5B9BD5" w:themeColor="accent1"/>
+          <w:sz w:val="36"/>
+        </w:rPr>
+      </w:pPr>
+    </w:p>
+    <w:p>
+      <w:pPr>
+        <w:pStyle w:val="PargrafodaLista"/>
+        <w:rPr>
+          <w:color w:val="5B9BD5" w:themeColor="accent1"/>
+          <w:sz w:val="36"/>
+        </w:rPr>
+      </w:pPr>
+      <w:r>
+        <w:rPr>
           <w:sz w:val="36"/>
         </w:rPr>
         <w:t xml:space="preserve">Objetivo Geral: </w:t>
       </w:r>
       <w:r>
         <w:rPr>
-          <w:rFonts w:ascii="Bahnschrift Condensed" w:hAnsi="Bahnschrift Condensed"/>
           <w:color w:val="5B9BD5" w:themeColor="accent1"/>
           <w:sz w:val="36"/>
         </w:rPr>
@@ -187,7 +167,6 @@
       </w:r>
       <w:r>
         <w:rPr>
-          <w:rFonts w:ascii="Bahnschrift Condensed" w:hAnsi="Bahnschrift Condensed"/>
           <w:color w:val="5B9BD5" w:themeColor="accent1"/>
           <w:sz w:val="36"/>
         </w:rPr>
@@ -196,33 +175,29 @@
     </w:p>
     <w:p>
       <w:pPr>
-        <w:jc w:val="both"/>
-        <w:rPr>
-          <w:rFonts w:ascii="Bahnschrift Condensed" w:hAnsi="Bahnschrift Condensed"/>
-          <w:color w:val="5B9BD5" w:themeColor="accent1"/>
-          <w:sz w:val="36"/>
-        </w:rPr>
-      </w:pPr>
-    </w:p>
-    <w:p>
-      <w:pPr>
-        <w:jc w:val="both"/>
-        <w:rPr>
-          <w:rFonts w:ascii="Bahnschrift Condensed" w:hAnsi="Bahnschrift Condensed"/>
-          <w:color w:val="5B9BD5" w:themeColor="accent1"/>
-          <w:sz w:val="36"/>
-        </w:rPr>
-      </w:pPr>
-      <w:r>
-        <w:rPr>
-          <w:rFonts w:ascii="Bahnschrift Condensed" w:hAnsi="Bahnschrift Condensed"/>
+        <w:pStyle w:val="PargrafodaLista"/>
+        <w:rPr>
+          <w:color w:val="5B9BD5" w:themeColor="accent1"/>
+          <w:sz w:val="36"/>
+        </w:rPr>
+      </w:pPr>
+    </w:p>
+    <w:p>
+      <w:pPr>
+        <w:pStyle w:val="PargrafodaLista"/>
+        <w:rPr>
+          <w:color w:val="5B9BD5" w:themeColor="accent1"/>
+          <w:sz w:val="36"/>
+        </w:rPr>
+      </w:pPr>
+      <w:r>
+        <w:rPr>
           <w:sz w:val="36"/>
         </w:rPr>
         <w:t xml:space="preserve">Objetivo Específico: </w:t>
       </w:r>
       <w:r>
         <w:rPr>
-          <w:rFonts w:ascii="Bahnschrift Condensed" w:hAnsi="Bahnschrift Condensed"/>
           <w:color w:val="5B9BD5" w:themeColor="accent1"/>
           <w:sz w:val="36"/>
         </w:rPr>
@@ -230,7 +205,6 @@
       </w:r>
       <w:r>
         <w:rPr>
-          <w:rFonts w:ascii="Bahnschrift Condensed" w:hAnsi="Bahnschrift Condensed"/>
           <w:color w:val="5B9BD5" w:themeColor="accent1"/>
           <w:sz w:val="36"/>
         </w:rPr>
@@ -238,7 +212,6 @@
       </w:r>
       <w:r>
         <w:rPr>
-          <w:rFonts w:ascii="Bahnschrift Condensed" w:hAnsi="Bahnschrift Condensed"/>
           <w:color w:val="5B9BD5" w:themeColor="accent1"/>
           <w:sz w:val="36"/>
         </w:rPr>
@@ -246,7 +219,6 @@
       </w:r>
       <w:r>
         <w:rPr>
-          <w:rFonts w:ascii="Bahnschrift Condensed" w:hAnsi="Bahnschrift Condensed"/>
           <w:color w:val="5B9BD5" w:themeColor="accent1"/>
           <w:sz w:val="36"/>
         </w:rPr>
@@ -254,7 +226,6 @@
       </w:r>
       <w:r>
         <w:rPr>
-          <w:rFonts w:ascii="Bahnschrift Condensed" w:hAnsi="Bahnschrift Condensed"/>
           <w:color w:val="5B9BD5" w:themeColor="accent1"/>
           <w:sz w:val="36"/>
         </w:rPr>
@@ -262,7 +233,6 @@
       </w:r>
       <w:r>
         <w:rPr>
-          <w:rFonts w:ascii="Bahnschrift Condensed" w:hAnsi="Bahnschrift Condensed"/>
           <w:color w:val="5B9BD5" w:themeColor="accent1"/>
           <w:sz w:val="36"/>
         </w:rPr>
@@ -271,33 +241,29 @@
     </w:p>
     <w:p>
       <w:pPr>
-        <w:jc w:val="both"/>
-        <w:rPr>
-          <w:rFonts w:ascii="Bahnschrift Condensed" w:hAnsi="Bahnschrift Condensed"/>
-          <w:color w:val="5B9BD5" w:themeColor="accent1"/>
-          <w:sz w:val="36"/>
-        </w:rPr>
-      </w:pPr>
-    </w:p>
-    <w:p>
-      <w:pPr>
-        <w:jc w:val="both"/>
-        <w:rPr>
-          <w:rFonts w:ascii="Bahnschrift Condensed" w:hAnsi="Bahnschrift Condensed"/>
-          <w:color w:val="5B9BD5" w:themeColor="accent1"/>
-          <w:sz w:val="36"/>
-        </w:rPr>
-      </w:pPr>
-      <w:r>
-        <w:rPr>
-          <w:rFonts w:ascii="Bahnschrift Condensed" w:hAnsi="Bahnschrift Condensed"/>
+        <w:pStyle w:val="PargrafodaLista"/>
+        <w:rPr>
+          <w:color w:val="5B9BD5" w:themeColor="accent1"/>
+          <w:sz w:val="36"/>
+        </w:rPr>
+      </w:pPr>
+    </w:p>
+    <w:p>
+      <w:pPr>
+        <w:pStyle w:val="PargrafodaLista"/>
+        <w:rPr>
+          <w:color w:val="5B9BD5" w:themeColor="accent1"/>
+          <w:sz w:val="36"/>
+        </w:rPr>
+      </w:pPr>
+      <w:r>
+        <w:rPr>
           <w:sz w:val="36"/>
         </w:rPr>
         <w:t xml:space="preserve">Enredo: </w:t>
       </w:r>
       <w:r>
         <w:rPr>
-          <w:rFonts w:ascii="Bahnschrift Condensed" w:hAnsi="Bahnschrift Condensed"/>
           <w:color w:val="5B9BD5" w:themeColor="accent1"/>
           <w:sz w:val="36"/>
         </w:rPr>
@@ -305,7 +271,6 @@
       </w:r>
       <w:r>
         <w:rPr>
-          <w:rFonts w:ascii="Bahnschrift Condensed" w:hAnsi="Bahnschrift Condensed"/>
           <w:color w:val="5B9BD5" w:themeColor="accent1"/>
           <w:sz w:val="36"/>
         </w:rPr>
@@ -313,7 +278,6 @@
       </w:r>
       <w:r>
         <w:rPr>
-          <w:rFonts w:ascii="Bahnschrift Condensed" w:hAnsi="Bahnschrift Condensed"/>
           <w:color w:val="5B9BD5" w:themeColor="accent1"/>
           <w:sz w:val="36"/>
         </w:rPr>
@@ -321,7 +285,6 @@
       </w:r>
       <w:r>
         <w:rPr>
-          <w:rFonts w:ascii="Bahnschrift Condensed" w:hAnsi="Bahnschrift Condensed"/>
           <w:color w:val="5B9BD5" w:themeColor="accent1"/>
           <w:sz w:val="36"/>
         </w:rPr>
@@ -329,7 +292,6 @@
       </w:r>
       <w:r>
         <w:rPr>
-          <w:rFonts w:ascii="Bahnschrift Condensed" w:hAnsi="Bahnschrift Condensed"/>
           <w:color w:val="5B9BD5" w:themeColor="accent1"/>
           <w:sz w:val="36"/>
         </w:rPr>
@@ -337,7 +299,6 @@
       </w:r>
       <w:r>
         <w:rPr>
-          <w:rFonts w:ascii="Bahnschrift Condensed" w:hAnsi="Bahnschrift Condensed"/>
           <w:color w:val="5B9BD5" w:themeColor="accent1"/>
           <w:sz w:val="36"/>
         </w:rPr>
@@ -346,33 +307,29 @@
     </w:p>
     <w:p>
       <w:pPr>
-        <w:jc w:val="both"/>
-        <w:rPr>
-          <w:rFonts w:ascii="Bahnschrift Condensed" w:hAnsi="Bahnschrift Condensed"/>
-          <w:color w:val="5B9BD5" w:themeColor="accent1"/>
-          <w:sz w:val="36"/>
-        </w:rPr>
-      </w:pPr>
-    </w:p>
-    <w:p>
-      <w:pPr>
-        <w:jc w:val="both"/>
-        <w:rPr>
-          <w:rFonts w:ascii="Bahnschrift Condensed" w:hAnsi="Bahnschrift Condensed"/>
-          <w:color w:val="5B9BD5" w:themeColor="accent1"/>
-          <w:sz w:val="36"/>
-        </w:rPr>
-      </w:pPr>
-      <w:r>
-        <w:rPr>
-          <w:rFonts w:ascii="Bahnschrift Condensed" w:hAnsi="Bahnschrift Condensed"/>
+        <w:pStyle w:val="PargrafodaLista"/>
+        <w:rPr>
+          <w:color w:val="5B9BD5" w:themeColor="accent1"/>
+          <w:sz w:val="36"/>
+        </w:rPr>
+      </w:pPr>
+    </w:p>
+    <w:p>
+      <w:pPr>
+        <w:pStyle w:val="PargrafodaLista"/>
+        <w:rPr>
+          <w:color w:val="5B9BD5" w:themeColor="accent1"/>
+          <w:sz w:val="36"/>
+        </w:rPr>
+      </w:pPr>
+      <w:r>
+        <w:rPr>
           <w:sz w:val="36"/>
         </w:rPr>
         <w:t xml:space="preserve">Personagens: </w:t>
       </w:r>
       <w:r>
         <w:rPr>
-          <w:rFonts w:ascii="Bahnschrift Condensed" w:hAnsi="Bahnschrift Condensed"/>
           <w:color w:val="5B9BD5" w:themeColor="accent1"/>
           <w:sz w:val="36"/>
         </w:rPr>
@@ -380,7 +337,6 @@
       </w:r>
       <w:r>
         <w:rPr>
-          <w:rFonts w:ascii="Bahnschrift Condensed" w:hAnsi="Bahnschrift Condensed"/>
           <w:color w:val="5B9BD5" w:themeColor="accent1"/>
           <w:sz w:val="36"/>
         </w:rPr>
@@ -388,7 +344,6 @@
       </w:r>
       <w:r>
         <w:rPr>
-          <w:rFonts w:ascii="Bahnschrift Condensed" w:hAnsi="Bahnschrift Condensed"/>
           <w:color w:val="5B9BD5" w:themeColor="accent1"/>
           <w:sz w:val="36"/>
         </w:rPr>
@@ -396,7 +351,6 @@
       </w:r>
       <w:r>
         <w:rPr>
-          <w:rFonts w:ascii="Bahnschrift Condensed" w:hAnsi="Bahnschrift Condensed"/>
           <w:color w:val="5B9BD5" w:themeColor="accent1"/>
           <w:sz w:val="36"/>
         </w:rPr>
@@ -405,36 +359,33 @@
     </w:p>
     <w:p>
       <w:pPr>
-        <w:rPr>
-          <w:rFonts w:ascii="Bahnschrift Condensed" w:hAnsi="Bahnschrift Condensed"/>
-          <w:sz w:val="36"/>
-        </w:rPr>
-      </w:pPr>
-    </w:p>
-    <w:p>
-      <w:pPr>
-        <w:rPr>
-          <w:rFonts w:ascii="Bahnschrift Condensed" w:hAnsi="Bahnschrift Condensed"/>
-          <w:sz w:val="36"/>
-        </w:rPr>
-      </w:pPr>
-      <w:r>
-        <w:rPr>
-          <w:rFonts w:ascii="Bahnschrift Condensed" w:hAnsi="Bahnschrift Condensed"/>
+        <w:pStyle w:val="PargrafodaLista"/>
+        <w:rPr>
+          <w:sz w:val="36"/>
+        </w:rPr>
+      </w:pPr>
+    </w:p>
+    <w:p>
+      <w:pPr>
+        <w:pStyle w:val="PargrafodaLista"/>
+        <w:rPr>
+          <w:sz w:val="36"/>
+        </w:rPr>
+      </w:pPr>
+      <w:r>
+        <w:rPr>
           <w:sz w:val="36"/>
         </w:rPr>
         <w:t>Controle</w:t>
       </w:r>
       <w:r>
         <w:rPr>
-          <w:rFonts w:ascii="Bahnschrift Condensed" w:hAnsi="Bahnschrift Condensed"/>
           <w:sz w:val="36"/>
         </w:rPr>
         <w:t xml:space="preserve">: </w:t>
       </w:r>
       <w:r>
         <w:rPr>
-          <w:rFonts w:ascii="Bahnschrift Condensed" w:hAnsi="Bahnschrift Condensed"/>
           <w:color w:val="5B9BD5" w:themeColor="accent1"/>
           <w:sz w:val="36"/>
         </w:rPr>
@@ -442,7 +393,6 @@
       </w:r>
       <w:r>
         <w:rPr>
-          <w:rFonts w:ascii="Bahnschrift Condensed" w:hAnsi="Bahnschrift Condensed"/>
           <w:color w:val="5B9BD5" w:themeColor="accent1"/>
           <w:sz w:val="36"/>
         </w:rPr>
@@ -450,7 +400,6 @@
       </w:r>
       <w:r>
         <w:rPr>
-          <w:rFonts w:ascii="Bahnschrift Condensed" w:hAnsi="Bahnschrift Condensed"/>
           <w:color w:val="5B9BD5" w:themeColor="accent1"/>
           <w:sz w:val="36"/>
         </w:rPr>
@@ -458,7 +407,6 @@
       </w:r>
       <w:r>
         <w:rPr>
-          <w:rFonts w:ascii="Bahnschrift Condensed" w:hAnsi="Bahnschrift Condensed"/>
           <w:color w:val="5B9BD5" w:themeColor="accent1"/>
           <w:sz w:val="36"/>
         </w:rPr>
@@ -466,7 +414,6 @@
       </w:r>
       <w:r>
         <w:rPr>
-          <w:rFonts w:ascii="Bahnschrift Condensed" w:hAnsi="Bahnschrift Condensed"/>
           <w:color w:val="5B9BD5" w:themeColor="accent1"/>
           <w:sz w:val="36"/>
         </w:rPr>
@@ -475,9 +422,7 @@
     </w:p>
     <w:p>
       <w:pPr>
-        <w:rPr>
-          <w:rFonts w:ascii="Bahnschrift Condensed" w:hAnsi="Bahnschrift Condensed"/>
-        </w:rPr>
+        <w:pStyle w:val="PargrafodaLista"/>
       </w:pPr>
     </w:p>
     <w:sectPr>
@@ -911,6 +856,17 @@
     <w:semiHidden/>
     <w:unhideWhenUsed/>
   </w:style>
+  <w:style w:type="paragraph" w:styleId="PargrafodaLista">
+    <w:name w:val="List Paragraph"/>
+    <w:basedOn w:val="Normal"/>
+    <w:uiPriority w:val="34"/>
+    <w:qFormat/>
+    <w:rsid w:val="007D5FDF"/>
+    <w:pPr>
+      <w:ind w:left="720"/>
+      <w:contextualSpacing/>
+    </w:pPr>
+  </w:style>
 </w:styles>
 </file>
 

</xml_diff>